<commit_message>
inserting/retrieving child objects to/from same base class list
</commit_message>
<xml_diff>
--- a/Documentation/URS.docx
+++ b/Documentation/URS.docx
@@ -5065,7 +5065,15 @@
           <w:szCs w:val="22"/>
           <w:lang w:val="en-US"/>
         </w:rPr>
-        <w:t>The application will be open to new functionalities to be added, or to easily update the existing functionalities without influencing the application’s behavior or flow.</w:t>
+        <w:t>The application will be open to new functionalities to be added, or to easily update the existing functionalities without influencing the application’s behavior or flow</w:t>
+      </w:r>
+      <w:r>
+        <w:rPr>
+          <w:sz w:val="22"/>
+          <w:szCs w:val="22"/>
+          <w:lang w:val="en-US"/>
+        </w:rPr>
+        <w:t xml:space="preserve"> and without time consumption.</w:t>
       </w:r>
     </w:p>
     <w:p>
@@ -12090,15 +12098,7 @@
           <w:szCs w:val="22"/>
           <w:lang w:val="en-US"/>
         </w:rPr>
-        <w:t xml:space="preserve"> </w:t>
-      </w:r>
-      <w:r>
-        <w:rPr>
-          <w:sz w:val="22"/>
-          <w:szCs w:val="22"/>
-          <w:lang w:val="en-US"/>
-        </w:rPr>
-        <w:t>Client provides invalid data</w:t>
+        <w:t xml:space="preserve"> Client provides invalid data</w:t>
       </w:r>
     </w:p>
     <w:p>
@@ -12198,15 +12198,7 @@
           <w:szCs w:val="22"/>
           <w:lang w:val="en-US"/>
         </w:rPr>
-        <w:t xml:space="preserve"> </w:t>
-      </w:r>
-      <w:r>
-        <w:rPr>
-          <w:sz w:val="22"/>
-          <w:szCs w:val="22"/>
-          <w:lang w:val="en-US"/>
-        </w:rPr>
-        <w:t>Client provides a number of non-existing quote</w:t>
+        <w:t xml:space="preserve"> Client provides a number of non-existing quote</w:t>
       </w:r>
     </w:p>
     <w:p>
@@ -12785,15 +12777,7 @@
           <w:szCs w:val="22"/>
           <w:lang w:val="en-US"/>
         </w:rPr>
-        <w:t xml:space="preserve"> </w:t>
-      </w:r>
-      <w:r>
-        <w:rPr>
-          <w:sz w:val="22"/>
-          <w:szCs w:val="22"/>
-          <w:lang w:val="en-US"/>
-        </w:rPr>
-        <w:t>Client cancels</w:t>
+        <w:t xml:space="preserve"> Client cancels</w:t>
       </w:r>
     </w:p>
     <w:p>
@@ -12849,15 +12833,7 @@
           <w:szCs w:val="22"/>
           <w:lang w:val="en-US"/>
         </w:rPr>
-        <w:t xml:space="preserve"> </w:t>
-      </w:r>
-      <w:r>
-        <w:rPr>
-          <w:sz w:val="22"/>
-          <w:szCs w:val="22"/>
-          <w:lang w:val="en-US"/>
-        </w:rPr>
-        <w:t>Client provides invalid data</w:t>
+        <w:t xml:space="preserve"> Client provides invalid data</w:t>
       </w:r>
     </w:p>
     <w:p>

</xml_diff>

<commit_message>
Global updates (CRUD inventory) in progress
</commit_message>
<xml_diff>
--- a/Documentation/URS.docx
+++ b/Documentation/URS.docx
@@ -7004,7 +7004,7 @@
           <w:szCs w:val="22"/>
           <w:lang w:val="en-US"/>
         </w:rPr>
-        <w:t>Employee selects to add new</w:t>
+        <w:t>Employee is in the Dashboard form and clicks on Inventory</w:t>
       </w:r>
     </w:p>
     <w:p>
@@ -7026,7 +7026,7 @@
           <w:szCs w:val="22"/>
           <w:lang w:val="en-US"/>
         </w:rPr>
-        <w:t>System invites the employee to select between two options (boat/item)</w:t>
+        <w:t>System displays inventory form</w:t>
       </w:r>
     </w:p>
     <w:p>
@@ -7048,7 +7048,7 @@
           <w:szCs w:val="22"/>
           <w:lang w:val="en-US"/>
         </w:rPr>
-        <w:t>Employee selects boat and confirms</w:t>
+        <w:t>Employee selects to add new</w:t>
       </w:r>
     </w:p>
     <w:p>
@@ -7070,7 +7070,7 @@
           <w:szCs w:val="22"/>
           <w:lang w:val="en-US"/>
         </w:rPr>
-        <w:t>System displays a form that requests the employee to fill in boat data</w:t>
+        <w:t>System invites the employee to select between two options (boat/item)</w:t>
       </w:r>
     </w:p>
     <w:p>
@@ -7092,23 +7092,7 @@
           <w:szCs w:val="22"/>
           <w:lang w:val="en-US"/>
         </w:rPr>
-        <w:t xml:space="preserve">Employee fills in the new valid data for the new </w:t>
-      </w:r>
-      <w:r>
-        <w:rPr>
-          <w:sz w:val="22"/>
-          <w:szCs w:val="22"/>
-          <w:lang w:val="en-US"/>
-        </w:rPr>
-        <w:t>boat</w:t>
-      </w:r>
-      <w:r>
-        <w:rPr>
-          <w:sz w:val="22"/>
-          <w:szCs w:val="22"/>
-          <w:lang w:val="en-US"/>
-        </w:rPr>
-        <w:t xml:space="preserve"> and confirms</w:t>
+        <w:t>Employee selects boat and confirms</w:t>
       </w:r>
     </w:p>
     <w:p>
@@ -7130,6 +7114,66 @@
           <w:szCs w:val="22"/>
           <w:lang w:val="en-US"/>
         </w:rPr>
+        <w:t>System displays a form that requests the employee to fill in boat data</w:t>
+      </w:r>
+    </w:p>
+    <w:p>
+      <w:pPr>
+        <w:pStyle w:val="ListParagraph"/>
+        <w:numPr>
+          <w:ilvl w:val="0"/>
+          <w:numId w:val="29"/>
+        </w:numPr>
+        <w:rPr>
+          <w:sz w:val="22"/>
+          <w:szCs w:val="22"/>
+          <w:lang w:val="en-US"/>
+        </w:rPr>
+      </w:pPr>
+      <w:r>
+        <w:rPr>
+          <w:sz w:val="22"/>
+          <w:szCs w:val="22"/>
+          <w:lang w:val="en-US"/>
+        </w:rPr>
+        <w:t xml:space="preserve">Employee fills in the new valid data for the new </w:t>
+      </w:r>
+      <w:r>
+        <w:rPr>
+          <w:sz w:val="22"/>
+          <w:szCs w:val="22"/>
+          <w:lang w:val="en-US"/>
+        </w:rPr>
+        <w:t>boat</w:t>
+      </w:r>
+      <w:r>
+        <w:rPr>
+          <w:sz w:val="22"/>
+          <w:szCs w:val="22"/>
+          <w:lang w:val="en-US"/>
+        </w:rPr>
+        <w:t xml:space="preserve"> and confirms</w:t>
+      </w:r>
+    </w:p>
+    <w:p>
+      <w:pPr>
+        <w:pStyle w:val="ListParagraph"/>
+        <w:numPr>
+          <w:ilvl w:val="0"/>
+          <w:numId w:val="29"/>
+        </w:numPr>
+        <w:rPr>
+          <w:sz w:val="22"/>
+          <w:szCs w:val="22"/>
+          <w:lang w:val="en-US"/>
+        </w:rPr>
+      </w:pPr>
+      <w:r>
+        <w:rPr>
+          <w:sz w:val="22"/>
+          <w:szCs w:val="22"/>
+          <w:lang w:val="en-US"/>
+        </w:rPr>
         <w:t xml:space="preserve">System displays a message of successful new </w:t>
       </w:r>
       <w:r>
@@ -9018,6 +9062,7 @@
           <w:szCs w:val="22"/>
           <w:lang w:val="en-US"/>
         </w:rPr>
+        <w:lastRenderedPageBreak/>
         <w:t>Go back to use case 8</w:t>
       </w:r>
     </w:p>

</xml_diff>

<commit_message>
web app prj created
</commit_message>
<xml_diff>
--- a/Documentation/URS.docx
+++ b/Documentation/URS.docx
@@ -5186,7 +5186,23 @@
           <w:szCs w:val="22"/>
           <w:lang w:val="en-US"/>
         </w:rPr>
-        <w:t>, to track errors.</w:t>
+        <w:t xml:space="preserve">, to track </w:t>
+      </w:r>
+      <w:r>
+        <w:rPr>
+          <w:sz w:val="22"/>
+          <w:szCs w:val="22"/>
+          <w:lang w:val="en-US"/>
+        </w:rPr>
+        <w:t xml:space="preserve">and handle </w:t>
+      </w:r>
+      <w:r>
+        <w:rPr>
+          <w:sz w:val="22"/>
+          <w:szCs w:val="22"/>
+          <w:lang w:val="en-US"/>
+        </w:rPr>
+        <w:t>errors.</w:t>
       </w:r>
     </w:p>
     <w:p>
@@ -5299,6 +5315,15 @@
         </w:rPr>
         <w:t>NFR-04: Environment</w:t>
       </w:r>
+      <w:r>
+        <w:rPr>
+          <w:color w:val="7030A0"/>
+          <w:sz w:val="22"/>
+          <w:szCs w:val="22"/>
+          <w:lang w:val="en-US"/>
+        </w:rPr>
+        <w:t xml:space="preserve"> and availability</w:t>
+      </w:r>
     </w:p>
     <w:p>
       <w:pPr>
@@ -5629,26 +5654,6 @@
     </w:p>
     <w:p>
       <w:pPr>
-        <w:rPr>
-          <w:color w:val="00B0F0"/>
-          <w:sz w:val="22"/>
-          <w:szCs w:val="22"/>
-          <w:lang w:val="en-US"/>
-        </w:rPr>
-      </w:pPr>
-    </w:p>
-    <w:p>
-      <w:pPr>
-        <w:rPr>
-          <w:color w:val="00B0F0"/>
-          <w:sz w:val="22"/>
-          <w:szCs w:val="22"/>
-          <w:lang w:val="en-US"/>
-        </w:rPr>
-      </w:pPr>
-    </w:p>
-    <w:p>
-      <w:pPr>
         <w:pStyle w:val="Heading2"/>
         <w:numPr>
           <w:ilvl w:val="0"/>
@@ -5667,6 +5672,7 @@
           <w:sz w:val="44"/>
           <w:szCs w:val="44"/>
         </w:rPr>
+        <w:lastRenderedPageBreak/>
         <w:t>Functional Requirements</w:t>
       </w:r>
       <w:r>
@@ -6721,68 +6727,342 @@
     <w:p>
       <w:pPr>
         <w:rPr>
-          <w:b/>
-          <w:bCs/>
-          <w:color w:val="00B0F0"/>
-          <w:sz w:val="22"/>
-          <w:szCs w:val="22"/>
-          <w:lang w:val="en-US"/>
-        </w:rPr>
-      </w:pPr>
-    </w:p>
-    <w:p>
-      <w:pPr>
-        <w:rPr>
-          <w:color w:val="00B0F0"/>
-          <w:sz w:val="22"/>
-          <w:szCs w:val="22"/>
-          <w:lang w:val="en-US"/>
-        </w:rPr>
-      </w:pPr>
-    </w:p>
-    <w:p>
-      <w:pPr>
-        <w:rPr>
-          <w:color w:val="00B0F0"/>
-          <w:sz w:val="22"/>
-          <w:szCs w:val="22"/>
-          <w:lang w:val="en-US"/>
-        </w:rPr>
-      </w:pPr>
-    </w:p>
-    <w:p>
-      <w:pPr>
-        <w:rPr>
-          <w:color w:val="00B0F0"/>
-          <w:sz w:val="22"/>
-          <w:szCs w:val="22"/>
-          <w:lang w:val="en-US"/>
-        </w:rPr>
-      </w:pPr>
-    </w:p>
-    <w:p>
-      <w:pPr>
-        <w:rPr>
-          <w:color w:val="00B0F0"/>
-          <w:sz w:val="22"/>
-          <w:szCs w:val="22"/>
-          <w:lang w:val="en-US"/>
-        </w:rPr>
-      </w:pPr>
-    </w:p>
-    <w:p>
-      <w:pPr>
-        <w:pStyle w:val="Heading2"/>
-        <w:rPr>
-          <w:color w:val="C45911" w:themeColor="accent2" w:themeShade="BF"/>
-          <w:sz w:val="44"/>
-          <w:szCs w:val="44"/>
-        </w:rPr>
-      </w:pPr>
-    </w:p>
-    <w:p/>
-    <w:p/>
-    <w:p/>
+          <w:sz w:val="22"/>
+          <w:szCs w:val="22"/>
+        </w:rPr>
+      </w:pPr>
+    </w:p>
+    <w:p>
+      <w:pPr>
+        <w:rPr>
+          <w:color w:val="7030A0"/>
+          <w:sz w:val="22"/>
+          <w:szCs w:val="22"/>
+        </w:rPr>
+      </w:pPr>
+      <w:r>
+        <w:rPr>
+          <w:color w:val="7030A0"/>
+          <w:sz w:val="22"/>
+          <w:szCs w:val="22"/>
+        </w:rPr>
+        <w:t xml:space="preserve">ID: FR </w:t>
+      </w:r>
+      <w:r>
+        <w:rPr>
+          <w:color w:val="7030A0"/>
+          <w:sz w:val="22"/>
+          <w:szCs w:val="22"/>
+        </w:rPr>
+        <w:t>A</w:t>
+      </w:r>
+      <w:r>
+        <w:rPr>
+          <w:color w:val="7030A0"/>
+          <w:sz w:val="22"/>
+          <w:szCs w:val="22"/>
+        </w:rPr>
+        <w:t>-0</w:t>
+      </w:r>
+      <w:r>
+        <w:rPr>
+          <w:color w:val="7030A0"/>
+          <w:sz w:val="22"/>
+          <w:szCs w:val="22"/>
+        </w:rPr>
+        <w:t>7</w:t>
+      </w:r>
+    </w:p>
+    <w:p>
+      <w:pPr>
+        <w:rPr>
+          <w:sz w:val="22"/>
+          <w:szCs w:val="22"/>
+        </w:rPr>
+      </w:pPr>
+      <w:r>
+        <w:rPr>
+          <w:sz w:val="22"/>
+          <w:szCs w:val="22"/>
+        </w:rPr>
+        <w:t xml:space="preserve">Title: </w:t>
+      </w:r>
+      <w:r>
+        <w:rPr>
+          <w:sz w:val="22"/>
+          <w:szCs w:val="22"/>
+        </w:rPr>
+        <w:t>View Boats</w:t>
+      </w:r>
+    </w:p>
+    <w:p>
+      <w:pPr>
+        <w:rPr>
+          <w:sz w:val="22"/>
+          <w:szCs w:val="22"/>
+        </w:rPr>
+      </w:pPr>
+      <w:r>
+        <w:rPr>
+          <w:sz w:val="22"/>
+          <w:szCs w:val="22"/>
+        </w:rPr>
+        <w:t>Description:</w:t>
+      </w:r>
+    </w:p>
+    <w:p>
+      <w:pPr>
+        <w:rPr>
+          <w:sz w:val="22"/>
+          <w:szCs w:val="22"/>
+        </w:rPr>
+      </w:pPr>
+      <w:r>
+        <w:rPr>
+          <w:sz w:val="22"/>
+          <w:szCs w:val="22"/>
+        </w:rPr>
+        <w:t>Employee</w:t>
+      </w:r>
+      <w:r>
+        <w:rPr>
+          <w:sz w:val="22"/>
+          <w:szCs w:val="22"/>
+        </w:rPr>
+        <w:t xml:space="preserve"> should be able to </w:t>
+      </w:r>
+      <w:r>
+        <w:rPr>
+          <w:sz w:val="22"/>
+          <w:szCs w:val="22"/>
+        </w:rPr>
+        <w:t>View</w:t>
+      </w:r>
+      <w:r>
+        <w:rPr>
+          <w:sz w:val="22"/>
+          <w:szCs w:val="22"/>
+        </w:rPr>
+        <w:t xml:space="preserve"> </w:t>
+      </w:r>
+      <w:r>
+        <w:rPr>
+          <w:sz w:val="22"/>
+          <w:szCs w:val="22"/>
+        </w:rPr>
+        <w:t>the company’s inventory</w:t>
+      </w:r>
+      <w:r>
+        <w:rPr>
+          <w:sz w:val="22"/>
+          <w:szCs w:val="22"/>
+        </w:rPr>
+        <w:t xml:space="preserve"> for boats</w:t>
+      </w:r>
+    </w:p>
+    <w:p>
+      <w:pPr>
+        <w:rPr>
+          <w:sz w:val="22"/>
+          <w:szCs w:val="22"/>
+        </w:rPr>
+      </w:pPr>
+      <w:r>
+        <w:rPr>
+          <w:color w:val="FF0000"/>
+          <w:sz w:val="22"/>
+          <w:szCs w:val="22"/>
+        </w:rPr>
+        <w:t>Constraint</w:t>
+      </w:r>
+      <w:r>
+        <w:rPr>
+          <w:sz w:val="22"/>
+          <w:szCs w:val="22"/>
+        </w:rPr>
+        <w:t xml:space="preserve">: </w:t>
+      </w:r>
+      <w:r>
+        <w:rPr>
+          <w:sz w:val="22"/>
+          <w:szCs w:val="22"/>
+        </w:rPr>
+        <w:t>Employee must be admin</w:t>
+      </w:r>
+    </w:p>
+    <w:p>
+      <w:pPr>
+        <w:rPr>
+          <w:sz w:val="22"/>
+          <w:szCs w:val="22"/>
+        </w:rPr>
+      </w:pPr>
+    </w:p>
+    <w:p>
+      <w:pPr>
+        <w:rPr>
+          <w:color w:val="7030A0"/>
+          <w:sz w:val="22"/>
+          <w:szCs w:val="22"/>
+        </w:rPr>
+      </w:pPr>
+      <w:r>
+        <w:rPr>
+          <w:color w:val="7030A0"/>
+          <w:sz w:val="22"/>
+          <w:szCs w:val="22"/>
+        </w:rPr>
+        <w:t xml:space="preserve">ID: FR </w:t>
+      </w:r>
+      <w:r>
+        <w:rPr>
+          <w:color w:val="7030A0"/>
+          <w:sz w:val="22"/>
+          <w:szCs w:val="22"/>
+        </w:rPr>
+        <w:t>A</w:t>
+      </w:r>
+      <w:r>
+        <w:rPr>
+          <w:color w:val="7030A0"/>
+          <w:sz w:val="22"/>
+          <w:szCs w:val="22"/>
+        </w:rPr>
+        <w:t>-0</w:t>
+      </w:r>
+      <w:r>
+        <w:rPr>
+          <w:color w:val="7030A0"/>
+          <w:sz w:val="22"/>
+          <w:szCs w:val="22"/>
+        </w:rPr>
+        <w:t>8</w:t>
+      </w:r>
+    </w:p>
+    <w:p>
+      <w:pPr>
+        <w:rPr>
+          <w:sz w:val="22"/>
+          <w:szCs w:val="22"/>
+        </w:rPr>
+      </w:pPr>
+      <w:r>
+        <w:rPr>
+          <w:sz w:val="22"/>
+          <w:szCs w:val="22"/>
+        </w:rPr>
+        <w:t xml:space="preserve">Title: </w:t>
+      </w:r>
+      <w:r>
+        <w:rPr>
+          <w:sz w:val="22"/>
+          <w:szCs w:val="22"/>
+        </w:rPr>
+        <w:t xml:space="preserve">View </w:t>
+      </w:r>
+      <w:r>
+        <w:rPr>
+          <w:sz w:val="22"/>
+          <w:szCs w:val="22"/>
+        </w:rPr>
+        <w:t>items</w:t>
+      </w:r>
+    </w:p>
+    <w:p>
+      <w:pPr>
+        <w:rPr>
+          <w:sz w:val="22"/>
+          <w:szCs w:val="22"/>
+        </w:rPr>
+      </w:pPr>
+      <w:r>
+        <w:rPr>
+          <w:sz w:val="22"/>
+          <w:szCs w:val="22"/>
+        </w:rPr>
+        <w:t>Description:</w:t>
+      </w:r>
+    </w:p>
+    <w:p>
+      <w:pPr>
+        <w:rPr>
+          <w:sz w:val="22"/>
+          <w:szCs w:val="22"/>
+        </w:rPr>
+      </w:pPr>
+      <w:r>
+        <w:rPr>
+          <w:sz w:val="22"/>
+          <w:szCs w:val="22"/>
+        </w:rPr>
+        <w:t>Employee</w:t>
+      </w:r>
+      <w:r>
+        <w:rPr>
+          <w:sz w:val="22"/>
+          <w:szCs w:val="22"/>
+        </w:rPr>
+        <w:t xml:space="preserve"> should be able to </w:t>
+      </w:r>
+      <w:r>
+        <w:rPr>
+          <w:sz w:val="22"/>
+          <w:szCs w:val="22"/>
+        </w:rPr>
+        <w:t>View</w:t>
+      </w:r>
+      <w:r>
+        <w:rPr>
+          <w:sz w:val="22"/>
+          <w:szCs w:val="22"/>
+        </w:rPr>
+        <w:t xml:space="preserve"> </w:t>
+      </w:r>
+      <w:r>
+        <w:rPr>
+          <w:sz w:val="22"/>
+          <w:szCs w:val="22"/>
+        </w:rPr>
+        <w:t>the company’s inventory</w:t>
+      </w:r>
+      <w:r>
+        <w:rPr>
+          <w:sz w:val="22"/>
+          <w:szCs w:val="22"/>
+        </w:rPr>
+        <w:t xml:space="preserve"> for items</w:t>
+      </w:r>
+    </w:p>
+    <w:p>
+      <w:pPr>
+        <w:rPr>
+          <w:sz w:val="22"/>
+          <w:szCs w:val="22"/>
+        </w:rPr>
+      </w:pPr>
+      <w:r>
+        <w:rPr>
+          <w:color w:val="FF0000"/>
+          <w:sz w:val="22"/>
+          <w:szCs w:val="22"/>
+        </w:rPr>
+        <w:t>Constraint</w:t>
+      </w:r>
+      <w:r>
+        <w:rPr>
+          <w:sz w:val="22"/>
+          <w:szCs w:val="22"/>
+        </w:rPr>
+        <w:t xml:space="preserve">: </w:t>
+      </w:r>
+      <w:r>
+        <w:rPr>
+          <w:sz w:val="22"/>
+          <w:szCs w:val="22"/>
+        </w:rPr>
+        <w:t>Employee must be admin</w:t>
+      </w:r>
+    </w:p>
     <w:p/>
     <w:p>
       <w:pPr>
@@ -9062,7 +9342,6 @@
           <w:szCs w:val="22"/>
           <w:lang w:val="en-US"/>
         </w:rPr>
-        <w:lastRenderedPageBreak/>
         <w:t>Go back to use case 8</w:t>
       </w:r>
     </w:p>
@@ -10021,24 +10300,6 @@
           <w:sz w:val="22"/>
           <w:szCs w:val="22"/>
           <w:lang w:val="en-US"/>
-        </w:rPr>
-      </w:pPr>
-    </w:p>
-    <w:p>
-      <w:pPr>
-        <w:rPr>
-          <w:color w:val="00B0F0"/>
-          <w:sz w:val="22"/>
-          <w:szCs w:val="22"/>
-        </w:rPr>
-      </w:pPr>
-    </w:p>
-    <w:p>
-      <w:pPr>
-        <w:rPr>
-          <w:color w:val="00B0F0"/>
-          <w:sz w:val="22"/>
-          <w:szCs w:val="22"/>
         </w:rPr>
       </w:pPr>
     </w:p>

</xml_diff>